<commit_message>
Added data for demo
</commit_message>
<xml_diff>
--- a/Finstagram/Databases Project Summary.docx
+++ b/Finstagram/Databases Project Summary.docx
@@ -94,6 +94,20 @@
         </w:rPr>
         <w:t xml:space="preserve">       </w:t>
       </w:r>
+      <w:r>
+        <w:rPr>
+          <w:bCs/>
+        </w:rPr>
+        <w:t>12</w:t>
+      </w:r>
+      <w:bookmarkStart w:id="0" w:name="_GoBack"/>
+      <w:bookmarkEnd w:id="0"/>
+      <w:r>
+        <w:rPr>
+          <w:bCs/>
+        </w:rPr>
+        <w:t>/9/2019</w:t>
+      </w:r>
     </w:p>
     <w:p>
       <w:pPr>
@@ -160,21 +174,7 @@
         <w:rPr>
           <w:b/>
         </w:rPr>
-        <w:t xml:space="preserve">Names and </w:t>
-      </w:r>
-      <w:proofErr w:type="spellStart"/>
-      <w:r>
-        <w:rPr>
-          <w:b/>
-        </w:rPr>
-        <w:t>netIDs</w:t>
-      </w:r>
-      <w:proofErr w:type="spellEnd"/>
-      <w:r>
-        <w:rPr>
-          <w:b/>
-        </w:rPr>
-        <w:t xml:space="preserve"> of Team members (one per line):</w:t>
+        <w:t>Names and netIDs of Team members (one per line):</w:t>
       </w:r>
     </w:p>
     <w:p>
@@ -373,56 +373,20 @@
         <w:rPr>
           <w:color w:val="1F4E79" w:themeColor="accent5" w:themeShade="80"/>
         </w:rPr>
-        <w:t xml:space="preserve">SELECT * FROM follow WHERE </w:t>
-      </w:r>
-      <w:proofErr w:type="spellStart"/>
-      <w:r>
-        <w:rPr>
-          <w:color w:val="1F4E79" w:themeColor="accent5" w:themeShade="80"/>
-        </w:rPr>
-        <w:t>followstatus</w:t>
-      </w:r>
-      <w:proofErr w:type="spellEnd"/>
-      <w:r>
-        <w:rPr>
-          <w:color w:val="1F4E79" w:themeColor="accent5" w:themeShade="80"/>
-        </w:rPr>
-        <w:t xml:space="preserve"> = 0 and </w:t>
-      </w:r>
-      <w:proofErr w:type="spellStart"/>
-      <w:r>
-        <w:rPr>
-          <w:color w:val="1F4E79" w:themeColor="accent5" w:themeShade="80"/>
-        </w:rPr>
-        <w:t>username_followed</w:t>
-      </w:r>
-      <w:proofErr w:type="spellEnd"/>
-      <w:r>
-        <w:rPr>
-          <w:color w:val="1F4E79" w:themeColor="accent5" w:themeShade="80"/>
-        </w:rPr>
-        <w:t xml:space="preserve"> = ‘%s’ </w:t>
-      </w:r>
-    </w:p>
-    <w:p>
-      <w:pPr>
-        <w:rPr>
-          <w:color w:val="1F4E79" w:themeColor="accent5" w:themeShade="80"/>
-        </w:rPr>
-      </w:pPr>
-      <w:proofErr w:type="spellStart"/>
-      <w:r>
-        <w:rPr>
-          <w:color w:val="1F4E79" w:themeColor="accent5" w:themeShade="80"/>
-        </w:rPr>
-        <w:t>cursor.execute</w:t>
-      </w:r>
-      <w:proofErr w:type="spellEnd"/>
-      <w:r>
-        <w:rPr>
-          <w:color w:val="1F4E79" w:themeColor="accent5" w:themeShade="80"/>
-        </w:rPr>
-        <w:t xml:space="preserve">(query, (username)) </w:t>
+        <w:t xml:space="preserve">SELECT * FROM follow WHERE followstatus = 0 and username_followed = ‘%s’ </w:t>
+      </w:r>
+    </w:p>
+    <w:p>
+      <w:pPr>
+        <w:rPr>
+          <w:color w:val="1F4E79" w:themeColor="accent5" w:themeShade="80"/>
+        </w:rPr>
+      </w:pPr>
+      <w:r>
+        <w:rPr>
+          <w:color w:val="1F4E79" w:themeColor="accent5" w:themeShade="80"/>
+        </w:rPr>
+        <w:t xml:space="preserve">cursor.execute(query, (username)) </w:t>
       </w:r>
     </w:p>
     <w:p>
@@ -473,49 +437,7 @@
         <w:rPr>
           <w:color w:val="1F4E79" w:themeColor="accent5" w:themeShade="80"/>
         </w:rPr>
-        <w:t xml:space="preserve"> </w:t>
-      </w:r>
-      <w:proofErr w:type="spellStart"/>
-      <w:r>
-        <w:rPr>
-          <w:color w:val="1F4E79" w:themeColor="accent5" w:themeShade="80"/>
-        </w:rPr>
-        <w:t>followerUsername</w:t>
-      </w:r>
-      <w:proofErr w:type="spellEnd"/>
-      <w:r>
-        <w:rPr>
-          <w:color w:val="1F4E79" w:themeColor="accent5" w:themeShade="80"/>
-        </w:rPr>
-        <w:t xml:space="preserve"> = </w:t>
-      </w:r>
-      <w:proofErr w:type="spellStart"/>
-      <w:r>
-        <w:rPr>
-          <w:color w:val="1F4E79" w:themeColor="accent5" w:themeShade="80"/>
-        </w:rPr>
-        <w:t>request.form</w:t>
-      </w:r>
-      <w:proofErr w:type="spellEnd"/>
-      <w:r>
-        <w:rPr>
-          <w:color w:val="1F4E79" w:themeColor="accent5" w:themeShade="80"/>
-        </w:rPr>
-        <w:t>[‘</w:t>
-      </w:r>
-      <w:proofErr w:type="spellStart"/>
-      <w:r>
-        <w:rPr>
-          <w:color w:val="1F4E79" w:themeColor="accent5" w:themeShade="80"/>
-        </w:rPr>
-        <w:t>followerName</w:t>
-      </w:r>
-      <w:proofErr w:type="spellEnd"/>
-      <w:r>
-        <w:rPr>
-          <w:color w:val="1F4E79" w:themeColor="accent5" w:themeShade="80"/>
-        </w:rPr>
-        <w:t>’]</w:t>
+        <w:t xml:space="preserve"> followerUsername = request.form[‘followerName’]</w:t>
       </w:r>
     </w:p>
     <w:p>
@@ -538,75 +460,17 @@
           <w:color w:val="1F4E79" w:themeColor="accent5" w:themeShade="80"/>
         </w:rPr>
       </w:pPr>
-      <w:proofErr w:type="spellStart"/>
-      <w:r>
-        <w:rPr>
-          <w:color w:val="1F4E79" w:themeColor="accent5" w:themeShade="80"/>
-        </w:rPr>
-        <w:t>updateFollowQuery</w:t>
-      </w:r>
-      <w:proofErr w:type="spellEnd"/>
-      <w:r>
-        <w:rPr>
-          <w:color w:val="1F4E79" w:themeColor="accent5" w:themeShade="80"/>
-        </w:rPr>
-        <w:t xml:space="preserve"> = </w:t>
-      </w:r>
-      <w:bookmarkStart w:id="0" w:name="_GoBack"/>
-      <w:bookmarkEnd w:id="0"/>
-      <w:r>
-        <w:rPr>
-          <w:color w:val="1F4E79" w:themeColor="accent5" w:themeShade="80"/>
-        </w:rPr>
-        <w:t xml:space="preserve">UPDATE </w:t>
-      </w:r>
-      <w:r>
-        <w:rPr>
-          <w:color w:val="1F4E79" w:themeColor="accent5" w:themeShade="80"/>
-        </w:rPr>
-        <w:t xml:space="preserve">Follow SET </w:t>
-      </w:r>
-      <w:proofErr w:type="spellStart"/>
-      <w:r>
-        <w:rPr>
-          <w:color w:val="1F4E79" w:themeColor="accent5" w:themeShade="80"/>
-        </w:rPr>
-        <w:t>followstatus</w:t>
-      </w:r>
-      <w:proofErr w:type="spellEnd"/>
-      <w:r>
-        <w:rPr>
-          <w:color w:val="1F4E79" w:themeColor="accent5" w:themeShade="80"/>
-        </w:rPr>
-        <w:t xml:space="preserve"> = 1 WHERE </w:t>
-      </w:r>
-      <w:proofErr w:type="spellStart"/>
-      <w:r>
-        <w:rPr>
-          <w:color w:val="1F4E79" w:themeColor="accent5" w:themeShade="80"/>
-        </w:rPr>
-        <w:t>username_followed</w:t>
-      </w:r>
-      <w:proofErr w:type="spellEnd"/>
-      <w:r>
-        <w:rPr>
-          <w:color w:val="1F4E79" w:themeColor="accent5" w:themeShade="80"/>
-        </w:rPr>
-        <w:t xml:space="preserve"> = ‘%s’ and </w:t>
-      </w:r>
-      <w:proofErr w:type="spellStart"/>
-      <w:r>
-        <w:rPr>
-          <w:color w:val="1F4E79" w:themeColor="accent5" w:themeShade="80"/>
-        </w:rPr>
-        <w:t>username_follower</w:t>
-      </w:r>
-      <w:proofErr w:type="spellEnd"/>
-      <w:r>
-        <w:rPr>
-          <w:color w:val="1F4E79" w:themeColor="accent5" w:themeShade="80"/>
-        </w:rPr>
-        <w:t xml:space="preserve"> = ‘%s’</w:t>
+      <w:r>
+        <w:rPr>
+          <w:color w:val="1F4E79" w:themeColor="accent5" w:themeShade="80"/>
+        </w:rPr>
+        <w:t xml:space="preserve">updateFollowQuery = UPDATE </w:t>
+      </w:r>
+      <w:r>
+        <w:rPr>
+          <w:color w:val="1F4E79" w:themeColor="accent5" w:themeShade="80"/>
+        </w:rPr>
+        <w:t>Follow SET followstatus = 1 WHERE username_followed = ‘%s’ and username_follower = ‘%s’</w:t>
       </w:r>
     </w:p>
     <w:p>
@@ -616,47 +480,11 @@
           <w:color w:val="1F4E79" w:themeColor="accent5" w:themeShade="80"/>
         </w:rPr>
       </w:pPr>
-      <w:proofErr w:type="spellStart"/>
-      <w:r>
-        <w:rPr>
-          <w:color w:val="1F4E79" w:themeColor="accent5" w:themeShade="80"/>
-        </w:rPr>
-        <w:t>cursor.execute</w:t>
-      </w:r>
-      <w:proofErr w:type="spellEnd"/>
-      <w:r>
-        <w:rPr>
-          <w:color w:val="1F4E79" w:themeColor="accent5" w:themeShade="80"/>
-        </w:rPr>
-        <w:t>(</w:t>
-      </w:r>
-      <w:proofErr w:type="spellStart"/>
-      <w:r>
-        <w:rPr>
-          <w:color w:val="1F4E79" w:themeColor="accent5" w:themeShade="80"/>
-        </w:rPr>
-        <w:t>updateFollowQuery</w:t>
-      </w:r>
-      <w:proofErr w:type="spellEnd"/>
-      <w:r>
-        <w:rPr>
-          <w:color w:val="1F4E79" w:themeColor="accent5" w:themeShade="80"/>
-        </w:rPr>
-        <w:t xml:space="preserve">, (username, </w:t>
-      </w:r>
-      <w:proofErr w:type="spellStart"/>
-      <w:r>
-        <w:rPr>
-          <w:color w:val="1F4E79" w:themeColor="accent5" w:themeShade="80"/>
-        </w:rPr>
-        <w:t>followerUsername</w:t>
-      </w:r>
-      <w:proofErr w:type="spellEnd"/>
-      <w:r>
-        <w:rPr>
-          <w:color w:val="1F4E79" w:themeColor="accent5" w:themeShade="80"/>
-        </w:rPr>
-        <w:t>))</w:t>
+      <w:r>
+        <w:rPr>
+          <w:color w:val="1F4E79" w:themeColor="accent5" w:themeShade="80"/>
+        </w:rPr>
+        <w:t>cursor.execute(updateFollowQuery, (username, followerUsername))</w:t>
       </w:r>
     </w:p>
     <w:p>
@@ -673,19 +501,11 @@
           <w:color w:val="1F4E79" w:themeColor="accent5" w:themeShade="80"/>
         </w:rPr>
       </w:pPr>
-      <w:proofErr w:type="spellStart"/>
-      <w:r>
-        <w:rPr>
-          <w:color w:val="1F4E79" w:themeColor="accent5" w:themeShade="80"/>
-        </w:rPr>
-        <w:t>Elif</w:t>
-      </w:r>
-      <w:proofErr w:type="spellEnd"/>
-      <w:r>
-        <w:rPr>
-          <w:color w:val="1F4E79" w:themeColor="accent5" w:themeShade="80"/>
-        </w:rPr>
-        <w:t xml:space="preserve"> declined:</w:t>
+      <w:r>
+        <w:rPr>
+          <w:color w:val="1F4E79" w:themeColor="accent5" w:themeShade="80"/>
+        </w:rPr>
+        <w:t>Elif declined:</w:t>
       </w:r>
     </w:p>
     <w:p>
@@ -699,34 +519,7 @@
           <w:color w:val="1F4E79" w:themeColor="accent5" w:themeShade="80"/>
         </w:rPr>
         <w:tab/>
-      </w:r>
-      <w:proofErr w:type="spellStart"/>
-      <w:r>
-        <w:rPr>
-          <w:color w:val="1F4E79" w:themeColor="accent5" w:themeShade="80"/>
-        </w:rPr>
-        <w:t>updateFollowQuery</w:t>
-      </w:r>
-      <w:proofErr w:type="spellEnd"/>
-      <w:r>
-        <w:rPr>
-          <w:color w:val="1F4E79" w:themeColor="accent5" w:themeShade="80"/>
-        </w:rPr>
-        <w:t xml:space="preserve"> = DELETE FROM Follow WHERE </w:t>
-      </w:r>
-      <w:proofErr w:type="spellStart"/>
-      <w:r>
-        <w:rPr>
-          <w:color w:val="1F4E79" w:themeColor="accent5" w:themeShade="80"/>
-        </w:rPr>
-        <w:t>username_followed</w:t>
-      </w:r>
-      <w:proofErr w:type="spellEnd"/>
-      <w:r>
-        <w:rPr>
-          <w:color w:val="1F4E79" w:themeColor="accent5" w:themeShade="80"/>
-        </w:rPr>
-        <w:t xml:space="preserve"> = ‘%s’</w:t>
+        <w:t>updateFollowQuery = DELETE FROM Follow WHERE username_followed = ‘%s’</w:t>
       </w:r>
     </w:p>
     <w:p>
@@ -740,34 +533,7 @@
           <w:color w:val="1F4E79" w:themeColor="accent5" w:themeShade="80"/>
         </w:rPr>
         <w:tab/>
-      </w:r>
-      <w:proofErr w:type="spellStart"/>
-      <w:r>
-        <w:rPr>
-          <w:color w:val="1F4E79" w:themeColor="accent5" w:themeShade="80"/>
-        </w:rPr>
-        <w:t>cursor.execute</w:t>
-      </w:r>
-      <w:proofErr w:type="spellEnd"/>
-      <w:r>
-        <w:rPr>
-          <w:color w:val="1F4E79" w:themeColor="accent5" w:themeShade="80"/>
-        </w:rPr>
-        <w:t>(</w:t>
-      </w:r>
-      <w:proofErr w:type="spellStart"/>
-      <w:r>
-        <w:rPr>
-          <w:color w:val="1F4E79" w:themeColor="accent5" w:themeShade="80"/>
-        </w:rPr>
-        <w:t>updateFollowQuery</w:t>
-      </w:r>
-      <w:proofErr w:type="spellEnd"/>
-      <w:r>
-        <w:rPr>
-          <w:color w:val="1F4E79" w:themeColor="accent5" w:themeShade="80"/>
-        </w:rPr>
-        <w:t>, (username))</w:t>
+        <w:t>cursor.execute(updateFollowQuery, (username))</w:t>
       </w:r>
     </w:p>
     <w:p>
@@ -852,21 +618,7 @@
         <w:rPr>
           <w:color w:val="1F4E79" w:themeColor="accent5" w:themeShade="80"/>
         </w:rPr>
-        <w:t xml:space="preserve"> manage() and </w:t>
-      </w:r>
-      <w:proofErr w:type="spellStart"/>
-      <w:r>
-        <w:rPr>
-          <w:color w:val="1F4E79" w:themeColor="accent5" w:themeShade="80"/>
-        </w:rPr>
-        <w:t>followStatus</w:t>
-      </w:r>
-      <w:proofErr w:type="spellEnd"/>
-      <w:r>
-        <w:rPr>
-          <w:color w:val="1F4E79" w:themeColor="accent5" w:themeShade="80"/>
-        </w:rPr>
-        <w:t>()</w:t>
+        <w:t xml:space="preserve"> manage() and followStatus()</w:t>
       </w:r>
     </w:p>
     <w:p>
@@ -951,25 +703,7 @@
           <w:sz w:val="22"/>
           <w:szCs w:val="22"/>
         </w:rPr>
-        <w:t xml:space="preserve">Demo found on </w:t>
-      </w:r>
-      <w:proofErr w:type="spellStart"/>
-      <w:r>
-        <w:rPr>
-          <w:rFonts w:ascii="ArialMT" w:hAnsi="ArialMT"/>
-          <w:sz w:val="22"/>
-          <w:szCs w:val="22"/>
-        </w:rPr>
-        <w:t>Github</w:t>
-      </w:r>
-      <w:proofErr w:type="spellEnd"/>
-      <w:r>
-        <w:rPr>
-          <w:rFonts w:ascii="ArialMT" w:hAnsi="ArialMT"/>
-          <w:sz w:val="22"/>
-          <w:szCs w:val="22"/>
-        </w:rPr>
-        <w:t xml:space="preserve"> </w:t>
+        <w:t xml:space="preserve">Demo found on Github </w:t>
       </w:r>
       <w:r>
         <w:rPr>
@@ -985,18 +719,8 @@
           <w:sz w:val="22"/>
           <w:szCs w:val="22"/>
         </w:rPr>
-        <w:t xml:space="preserve"> </w:t>
-      </w:r>
-      <w:proofErr w:type="spellStart"/>
-      <w:r>
-        <w:rPr>
-          <w:rFonts w:ascii="ArialMT" w:hAnsi="ArialMT"/>
-          <w:sz w:val="22"/>
-          <w:szCs w:val="22"/>
-        </w:rPr>
-        <w:t>Manage_Followers_Demo</w:t>
-      </w:r>
-      <w:proofErr w:type="spellEnd"/>
+        <w:t xml:space="preserve"> Manage_Followers_Demo</w:t>
+      </w:r>
     </w:p>
     <w:p>
       <w:pPr>
@@ -1116,102 +840,44 @@
           <w:color w:val="1F4E79" w:themeColor="accent5" w:themeShade="80"/>
         </w:rPr>
       </w:pPr>
-      <w:proofErr w:type="spellStart"/>
-      <w:r>
-        <w:rPr>
-          <w:color w:val="1F4E79" w:themeColor="accent5" w:themeShade="80"/>
-        </w:rPr>
-        <w:t>photoID</w:t>
-      </w:r>
-      <w:proofErr w:type="spellEnd"/>
-      <w:r>
-        <w:rPr>
-          <w:color w:val="1F4E79" w:themeColor="accent5" w:themeShade="80"/>
-        </w:rPr>
-        <w:t xml:space="preserve"> = </w:t>
-      </w:r>
-      <w:proofErr w:type="spellStart"/>
-      <w:r>
-        <w:rPr>
-          <w:color w:val="1F4E79" w:themeColor="accent5" w:themeShade="80"/>
-        </w:rPr>
-        <w:t>request.form</w:t>
-      </w:r>
-      <w:proofErr w:type="spellEnd"/>
-      <w:r>
-        <w:rPr>
-          <w:color w:val="1F4E79" w:themeColor="accent5" w:themeShade="80"/>
-        </w:rPr>
-        <w:t>[“</w:t>
-      </w:r>
-      <w:proofErr w:type="spellStart"/>
-      <w:r>
-        <w:rPr>
-          <w:color w:val="1F4E79" w:themeColor="accent5" w:themeShade="80"/>
-        </w:rPr>
-        <w:t>photoID</w:t>
-      </w:r>
-      <w:proofErr w:type="spellEnd"/>
-      <w:r>
-        <w:rPr>
-          <w:color w:val="1F4E79" w:themeColor="accent5" w:themeShade="80"/>
-        </w:rPr>
-        <w:t>”]</w:t>
-      </w:r>
-    </w:p>
-    <w:p>
-      <w:pPr>
-        <w:rPr>
-          <w:color w:val="1F4E79" w:themeColor="accent5" w:themeShade="80"/>
-        </w:rPr>
-      </w:pPr>
-    </w:p>
-    <w:p>
-      <w:pPr>
-        <w:rPr>
-          <w:color w:val="1F4E79" w:themeColor="accent5" w:themeShade="80"/>
-        </w:rPr>
-      </w:pPr>
-      <w:r>
-        <w:rPr>
-          <w:color w:val="1F4E79" w:themeColor="accent5" w:themeShade="80"/>
-        </w:rPr>
-        <w:t xml:space="preserve">query = SELECT * FROM Tagged NATURAL JOIN Photo WHERE </w:t>
-      </w:r>
-      <w:proofErr w:type="spellStart"/>
-      <w:r>
-        <w:rPr>
-          <w:color w:val="1F4E79" w:themeColor="accent5" w:themeShade="80"/>
-        </w:rPr>
-        <w:t>tagstatus</w:t>
-      </w:r>
-      <w:proofErr w:type="spellEnd"/>
-      <w:r>
-        <w:rPr>
-          <w:color w:val="1F4E79" w:themeColor="accent5" w:themeShade="80"/>
-        </w:rPr>
-        <w:t xml:space="preserve"> = 0 AND username = ‘%s’</w:t>
-      </w:r>
-    </w:p>
-    <w:p>
-      <w:pPr>
-        <w:rPr>
-          <w:color w:val="1F4E79" w:themeColor="accent5" w:themeShade="80"/>
-        </w:rPr>
-      </w:pPr>
-      <w:proofErr w:type="spellStart"/>
-      <w:r>
-        <w:rPr>
-          <w:color w:val="1F4E79" w:themeColor="accent5" w:themeShade="80"/>
-        </w:rPr>
-        <w:t>cursor.execute</w:t>
-      </w:r>
-      <w:proofErr w:type="spellEnd"/>
-      <w:r>
-        <w:rPr>
-          <w:color w:val="1F4E79" w:themeColor="accent5" w:themeShade="80"/>
-        </w:rPr>
-        <w:t>(query,(username))</w:t>
+      <w:r>
+        <w:rPr>
+          <w:color w:val="1F4E79" w:themeColor="accent5" w:themeShade="80"/>
+        </w:rPr>
+        <w:t>photoID = request.form[“photoID”]</w:t>
+      </w:r>
+    </w:p>
+    <w:p>
+      <w:pPr>
+        <w:rPr>
+          <w:color w:val="1F4E79" w:themeColor="accent5" w:themeShade="80"/>
+        </w:rPr>
+      </w:pPr>
+    </w:p>
+    <w:p>
+      <w:pPr>
+        <w:rPr>
+          <w:color w:val="1F4E79" w:themeColor="accent5" w:themeShade="80"/>
+        </w:rPr>
+      </w:pPr>
+      <w:r>
+        <w:rPr>
+          <w:color w:val="1F4E79" w:themeColor="accent5" w:themeShade="80"/>
+        </w:rPr>
+        <w:t>query = SELECT * FROM Tagged NATURAL JOIN Photo WHERE tagstatus = 0 AND username = ‘%s’</w:t>
+      </w:r>
+    </w:p>
+    <w:p>
+      <w:pPr>
+        <w:rPr>
+          <w:color w:val="1F4E79" w:themeColor="accent5" w:themeShade="80"/>
+        </w:rPr>
+      </w:pPr>
+      <w:r>
+        <w:rPr>
+          <w:color w:val="1F4E79" w:themeColor="accent5" w:themeShade="80"/>
+        </w:rPr>
+        <w:t>cursor.execute(query,(username))</w:t>
       </w:r>
     </w:p>
     <w:p>
@@ -1245,69 +911,20 @@
           <w:color w:val="1F4E79" w:themeColor="accent5" w:themeShade="80"/>
         </w:rPr>
         <w:tab/>
-      </w:r>
-      <w:proofErr w:type="spellStart"/>
-      <w:r>
-        <w:rPr>
-          <w:color w:val="1F4E79" w:themeColor="accent5" w:themeShade="80"/>
-        </w:rPr>
-        <w:t>updateQuery</w:t>
-      </w:r>
-      <w:proofErr w:type="spellEnd"/>
-      <w:r>
-        <w:rPr>
-          <w:color w:val="1F4E79" w:themeColor="accent5" w:themeShade="80"/>
-        </w:rPr>
-        <w:t xml:space="preserve"> = UPDATE Tagged SET </w:t>
-      </w:r>
-      <w:proofErr w:type="spellStart"/>
-      <w:r>
-        <w:rPr>
-          <w:color w:val="1F4E79" w:themeColor="accent5" w:themeShade="80"/>
-        </w:rPr>
-        <w:t>tagstatus</w:t>
-      </w:r>
-      <w:proofErr w:type="spellEnd"/>
-      <w:r>
-        <w:rPr>
-          <w:color w:val="1F4E79" w:themeColor="accent5" w:themeShade="80"/>
-        </w:rPr>
-        <w:t xml:space="preserve"> = 1 WHERE username = %s AND </w:t>
-      </w:r>
-      <w:proofErr w:type="spellStart"/>
-      <w:r>
-        <w:rPr>
-          <w:color w:val="1F4E79" w:themeColor="accent5" w:themeShade="80"/>
-        </w:rPr>
-        <w:t>photoID</w:t>
-      </w:r>
-      <w:proofErr w:type="spellEnd"/>
-      <w:r>
-        <w:rPr>
-          <w:color w:val="1F4E79" w:themeColor="accent5" w:themeShade="80"/>
-        </w:rPr>
-        <w:t xml:space="preserve"> = ‘%s’</w:t>
-      </w:r>
-    </w:p>
-    <w:p>
-      <w:pPr>
-        <w:rPr>
-          <w:color w:val="1F4E79" w:themeColor="accent5" w:themeShade="80"/>
-        </w:rPr>
-      </w:pPr>
-      <w:proofErr w:type="spellStart"/>
-      <w:r>
-        <w:rPr>
-          <w:color w:val="1F4E79" w:themeColor="accent5" w:themeShade="80"/>
-        </w:rPr>
-        <w:t>Elif</w:t>
-      </w:r>
-      <w:proofErr w:type="spellEnd"/>
-      <w:r>
-        <w:rPr>
-          <w:color w:val="1F4E79" w:themeColor="accent5" w:themeShade="80"/>
-        </w:rPr>
-        <w:t xml:space="preserve"> declined:</w:t>
+        <w:t>updateQuery = UPDATE Tagged SET tagstatus = 1 WHERE username = %s AND photoID = ‘%s’</w:t>
+      </w:r>
+    </w:p>
+    <w:p>
+      <w:pPr>
+        <w:rPr>
+          <w:color w:val="1F4E79" w:themeColor="accent5" w:themeShade="80"/>
+        </w:rPr>
+      </w:pPr>
+      <w:r>
+        <w:rPr>
+          <w:color w:val="1F4E79" w:themeColor="accent5" w:themeShade="80"/>
+        </w:rPr>
+        <w:t>Elif declined:</w:t>
       </w:r>
     </w:p>
     <w:p>
@@ -1321,83 +938,20 @@
           <w:color w:val="1F4E79" w:themeColor="accent5" w:themeShade="80"/>
         </w:rPr>
         <w:tab/>
-      </w:r>
-      <w:proofErr w:type="spellStart"/>
-      <w:r>
-        <w:rPr>
-          <w:color w:val="1F4E79" w:themeColor="accent5" w:themeShade="80"/>
-        </w:rPr>
-        <w:t>updateQuery</w:t>
-      </w:r>
-      <w:proofErr w:type="spellEnd"/>
-      <w:r>
-        <w:rPr>
-          <w:color w:val="1F4E79" w:themeColor="accent5" w:themeShade="80"/>
-        </w:rPr>
-        <w:t xml:space="preserve"> = DELETE FROM Tagged WHERE username = ‘%s’ AND </w:t>
-      </w:r>
-      <w:proofErr w:type="spellStart"/>
-      <w:r>
-        <w:rPr>
-          <w:color w:val="1F4E79" w:themeColor="accent5" w:themeShade="80"/>
-        </w:rPr>
-        <w:t>photoIS</w:t>
-      </w:r>
-      <w:proofErr w:type="spellEnd"/>
-      <w:r>
-        <w:rPr>
-          <w:color w:val="1F4E79" w:themeColor="accent5" w:themeShade="80"/>
-        </w:rPr>
-        <w:t xml:space="preserve"> = ‘%s’</w:t>
-      </w:r>
-    </w:p>
-    <w:p>
-      <w:pPr>
-        <w:rPr>
-          <w:color w:val="1F4E79" w:themeColor="accent5" w:themeShade="80"/>
-        </w:rPr>
-      </w:pPr>
-      <w:proofErr w:type="spellStart"/>
-      <w:r>
-        <w:rPr>
-          <w:color w:val="1F4E79" w:themeColor="accent5" w:themeShade="80"/>
-        </w:rPr>
-        <w:t>cursor.execute</w:t>
-      </w:r>
-      <w:proofErr w:type="spellEnd"/>
-      <w:r>
-        <w:rPr>
-          <w:color w:val="1F4E79" w:themeColor="accent5" w:themeShade="80"/>
-        </w:rPr>
-        <w:t>(</w:t>
-      </w:r>
-      <w:proofErr w:type="spellStart"/>
-      <w:r>
-        <w:rPr>
-          <w:color w:val="1F4E79" w:themeColor="accent5" w:themeShade="80"/>
-        </w:rPr>
-        <w:t>updateQuery</w:t>
-      </w:r>
-      <w:proofErr w:type="spellEnd"/>
-      <w:r>
-        <w:rPr>
-          <w:color w:val="1F4E79" w:themeColor="accent5" w:themeShade="80"/>
-        </w:rPr>
-        <w:t xml:space="preserve">, (username, </w:t>
-      </w:r>
-      <w:proofErr w:type="spellStart"/>
-      <w:r>
-        <w:rPr>
-          <w:color w:val="1F4E79" w:themeColor="accent5" w:themeShade="80"/>
-        </w:rPr>
-        <w:t>photoID</w:t>
-      </w:r>
-      <w:proofErr w:type="spellEnd"/>
-      <w:r>
-        <w:rPr>
-          <w:color w:val="1F4E79" w:themeColor="accent5" w:themeShade="80"/>
-        </w:rPr>
-        <w:t>)</w:t>
+        <w:t>updateQuery = DELETE FROM Tagged WHERE username = ‘%s’ AND photoIS = ‘%s’</w:t>
+      </w:r>
+    </w:p>
+    <w:p>
+      <w:pPr>
+        <w:rPr>
+          <w:color w:val="1F4E79" w:themeColor="accent5" w:themeShade="80"/>
+        </w:rPr>
+      </w:pPr>
+      <w:r>
+        <w:rPr>
+          <w:color w:val="1F4E79" w:themeColor="accent5" w:themeShade="80"/>
+        </w:rPr>
+        <w:t>cursor.execute(updateQuery, (username, photoID)</w:t>
       </w:r>
     </w:p>
     <w:p>
@@ -1460,7 +1014,6 @@
         </w:rPr>
         <w:t xml:space="preserve">Look for functions: manage() and </w:t>
       </w:r>
-      <w:proofErr w:type="spellStart"/>
       <w:r>
         <w:rPr>
           <w:color w:val="1F4E79" w:themeColor="accent5" w:themeShade="80"/>
@@ -1471,14 +1024,7 @@
         <w:rPr>
           <w:color w:val="1F4E79" w:themeColor="accent5" w:themeShade="80"/>
         </w:rPr>
-        <w:t>Status</w:t>
-      </w:r>
-      <w:proofErr w:type="spellEnd"/>
-      <w:r>
-        <w:rPr>
-          <w:color w:val="1F4E79" w:themeColor="accent5" w:themeShade="80"/>
-        </w:rPr>
-        <w:t>()</w:t>
+        <w:t>Status()</w:t>
       </w:r>
     </w:p>
     <w:p>
@@ -1543,25 +1089,13 @@
     </w:p>
     <w:p>
       <w:r>
-        <w:t xml:space="preserve">Demo found on </w:t>
-      </w:r>
-      <w:proofErr w:type="spellStart"/>
-      <w:r>
-        <w:t>Github</w:t>
-      </w:r>
-      <w:proofErr w:type="spellEnd"/>
-      <w:r>
-        <w:t xml:space="preserve"> </w:t>
+        <w:t xml:space="preserve">Demo found on Github </w:t>
       </w:r>
       <w:r>
         <w:sym w:font="Wingdings" w:char="F0E0"/>
       </w:r>
       <w:r>
-        <w:t xml:space="preserve"> </w:t>
-      </w:r>
-      <w:proofErr w:type="spellStart"/>
-      <w:r>
-        <w:t>Manage_</w:t>
+        <w:t xml:space="preserve"> Manage_</w:t>
       </w:r>
       <w:r>
         <w:t>Tags</w:t>
@@ -1569,7 +1103,6 @@
       <w:r>
         <w:t>_Demo</w:t>
       </w:r>
-      <w:proofErr w:type="spellEnd"/>
     </w:p>
     <w:p/>
     <w:p/>
@@ -1676,21 +1209,7 @@
         <w:rPr>
           <w:color w:val="1F4E79" w:themeColor="accent5" w:themeShade="80"/>
         </w:rPr>
-        <w:t xml:space="preserve">poster = </w:t>
-      </w:r>
-      <w:proofErr w:type="spellStart"/>
-      <w:r>
-        <w:rPr>
-          <w:color w:val="1F4E79" w:themeColor="accent5" w:themeShade="80"/>
-        </w:rPr>
-        <w:t>request.form</w:t>
-      </w:r>
-      <w:proofErr w:type="spellEnd"/>
-      <w:r>
-        <w:rPr>
-          <w:color w:val="1F4E79" w:themeColor="accent5" w:themeShade="80"/>
-        </w:rPr>
-        <w:t>[‘poster’]</w:t>
+        <w:t>poster = request.form[‘poster’]</w:t>
       </w:r>
     </w:p>
     <w:p>
@@ -1746,432 +1265,92 @@
           <w:color w:val="1F4E79" w:themeColor="accent5" w:themeShade="80"/>
           <w:lang w:val="en-US"/>
         </w:rPr>
-        <w:t xml:space="preserve">SELECT * FROM Photo NATURAL JOIN Person WHERE </w:t>
-      </w:r>
-      <w:proofErr w:type="spellStart"/>
-      <w:r>
+        <w:t>SELECT * FROM Photo NATURAL JOIN Person WHERE photoPoster = username AND photoPoster = %s</w:t>
+      </w:r>
+    </w:p>
+    <w:p>
+      <w:pPr>
         <w:rPr>
           <w:rFonts w:ascii="Helvetica" w:hAnsi="Helvetica" w:cs="Helvetica"/>
           <w:color w:val="1F4E79" w:themeColor="accent5" w:themeShade="80"/>
           <w:lang w:val="en-US"/>
         </w:rPr>
-        <w:t>photoPoster</w:t>
-      </w:r>
-      <w:proofErr w:type="spellEnd"/>
+      </w:pPr>
       <w:r>
         <w:rPr>
           <w:rFonts w:ascii="Helvetica" w:hAnsi="Helvetica" w:cs="Helvetica"/>
           <w:color w:val="1F4E79" w:themeColor="accent5" w:themeShade="80"/>
           <w:lang w:val="en-US"/>
         </w:rPr>
-        <w:t xml:space="preserve"> = username AND </w:t>
-      </w:r>
-      <w:proofErr w:type="spellStart"/>
-      <w:r>
+        <w:tab/>
+        <w:t>cursor.execute(query, (username))</w:t>
+      </w:r>
+    </w:p>
+    <w:p>
+      <w:pPr>
         <w:rPr>
           <w:rFonts w:ascii="Helvetica" w:hAnsi="Helvetica" w:cs="Helvetica"/>
           <w:color w:val="1F4E79" w:themeColor="accent5" w:themeShade="80"/>
           <w:lang w:val="en-US"/>
         </w:rPr>
-        <w:t>photoPoster</w:t>
-      </w:r>
-      <w:proofErr w:type="spellEnd"/>
-      <w:r>
+      </w:pPr>
+    </w:p>
+    <w:p>
+      <w:pPr>
         <w:rPr>
           <w:rFonts w:ascii="Helvetica" w:hAnsi="Helvetica" w:cs="Helvetica"/>
           <w:color w:val="1F4E79" w:themeColor="accent5" w:themeShade="80"/>
           <w:lang w:val="en-US"/>
         </w:rPr>
-        <w:t xml:space="preserve"> = %s</w:t>
-      </w:r>
-    </w:p>
-    <w:p>
-      <w:pPr>
+      </w:pPr>
+      <w:r>
         <w:rPr>
           <w:rFonts w:ascii="Helvetica" w:hAnsi="Helvetica" w:cs="Helvetica"/>
           <w:color w:val="1F4E79" w:themeColor="accent5" w:themeShade="80"/>
           <w:lang w:val="en-US"/>
         </w:rPr>
-      </w:pPr>
-      <w:r>
+        <w:t>Else:</w:t>
+      </w:r>
+    </w:p>
+    <w:p>
+      <w:pPr>
         <w:rPr>
           <w:rFonts w:ascii="Helvetica" w:hAnsi="Helvetica" w:cs="Helvetica"/>
           <w:color w:val="1F4E79" w:themeColor="accent5" w:themeShade="80"/>
           <w:lang w:val="en-US"/>
         </w:rPr>
+      </w:pPr>
+      <w:r>
+        <w:rPr>
+          <w:rFonts w:ascii="Helvetica" w:hAnsi="Helvetica" w:cs="Helvetica"/>
+          <w:color w:val="1F4E79" w:themeColor="accent5" w:themeShade="80"/>
+          <w:lang w:val="en-US"/>
+        </w:rPr>
         <w:tab/>
       </w:r>
-      <w:proofErr w:type="spellStart"/>
       <w:r>
         <w:rPr>
           <w:rFonts w:ascii="Helvetica" w:hAnsi="Helvetica" w:cs="Helvetica"/>
           <w:color w:val="1F4E79" w:themeColor="accent5" w:themeShade="80"/>
           <w:lang w:val="en-US"/>
         </w:rPr>
-        <w:t>cursor.execute</w:t>
-      </w:r>
-      <w:proofErr w:type="spellEnd"/>
+        <w:t>SELECT * FROM Photo NATURAL JOIN Person WHERE photoPoster = username AND photoPoster = %s AND (allFollowers = 1 AND photoPoster IN (SELECT username_followed AS photoPoster FROM Follow WHERE username_followed = %s AND username_follower = %s AND followstatus = 1) OR photoID IN (SELECT photoID FROM Photo NATURAL JOIN SharedWith NATURAL JOIN BelongTo WHERE member_username = %s)) ORDER BY postingdate DESC</w:t>
+      </w:r>
+    </w:p>
+    <w:p>
+      <w:pPr>
+        <w:rPr>
+          <w:color w:val="1F4E79" w:themeColor="accent5" w:themeShade="80"/>
+        </w:rPr>
+      </w:pPr>
       <w:r>
         <w:rPr>
           <w:rFonts w:ascii="Helvetica" w:hAnsi="Helvetica" w:cs="Helvetica"/>
           <w:color w:val="1F4E79" w:themeColor="accent5" w:themeShade="80"/>
           <w:lang w:val="en-US"/>
         </w:rPr>
-        <w:t>(query, (username))</w:t>
-      </w:r>
-    </w:p>
-    <w:p>
-      <w:pPr>
-        <w:rPr>
-          <w:rFonts w:ascii="Helvetica" w:hAnsi="Helvetica" w:cs="Helvetica"/>
-          <w:color w:val="1F4E79" w:themeColor="accent5" w:themeShade="80"/>
-          <w:lang w:val="en-US"/>
-        </w:rPr>
-      </w:pPr>
-    </w:p>
-    <w:p>
-      <w:pPr>
-        <w:rPr>
-          <w:rFonts w:ascii="Helvetica" w:hAnsi="Helvetica" w:cs="Helvetica"/>
-          <w:color w:val="1F4E79" w:themeColor="accent5" w:themeShade="80"/>
-          <w:lang w:val="en-US"/>
-        </w:rPr>
-      </w:pPr>
-      <w:r>
-        <w:rPr>
-          <w:rFonts w:ascii="Helvetica" w:hAnsi="Helvetica" w:cs="Helvetica"/>
-          <w:color w:val="1F4E79" w:themeColor="accent5" w:themeShade="80"/>
-          <w:lang w:val="en-US"/>
-        </w:rPr>
-        <w:t>Else:</w:t>
-      </w:r>
-    </w:p>
-    <w:p>
-      <w:pPr>
-        <w:rPr>
-          <w:rFonts w:ascii="Helvetica" w:hAnsi="Helvetica" w:cs="Helvetica"/>
-          <w:color w:val="1F4E79" w:themeColor="accent5" w:themeShade="80"/>
-          <w:lang w:val="en-US"/>
-        </w:rPr>
-      </w:pPr>
-      <w:r>
-        <w:rPr>
-          <w:rFonts w:ascii="Helvetica" w:hAnsi="Helvetica" w:cs="Helvetica"/>
-          <w:color w:val="1F4E79" w:themeColor="accent5" w:themeShade="80"/>
-          <w:lang w:val="en-US"/>
-        </w:rPr>
         <w:tab/>
-      </w:r>
-      <w:r>
-        <w:rPr>
-          <w:rFonts w:ascii="Helvetica" w:hAnsi="Helvetica" w:cs="Helvetica"/>
-          <w:color w:val="1F4E79" w:themeColor="accent5" w:themeShade="80"/>
-          <w:lang w:val="en-US"/>
-        </w:rPr>
-        <w:t xml:space="preserve">SELECT * FROM Photo NATURAL JOIN Person WHERE </w:t>
-      </w:r>
-      <w:proofErr w:type="spellStart"/>
-      <w:r>
-        <w:rPr>
-          <w:rFonts w:ascii="Helvetica" w:hAnsi="Helvetica" w:cs="Helvetica"/>
-          <w:color w:val="1F4E79" w:themeColor="accent5" w:themeShade="80"/>
-          <w:lang w:val="en-US"/>
-        </w:rPr>
-        <w:t>photoPoster</w:t>
-      </w:r>
-      <w:proofErr w:type="spellEnd"/>
-      <w:r>
-        <w:rPr>
-          <w:rFonts w:ascii="Helvetica" w:hAnsi="Helvetica" w:cs="Helvetica"/>
-          <w:color w:val="1F4E79" w:themeColor="accent5" w:themeShade="80"/>
-          <w:lang w:val="en-US"/>
-        </w:rPr>
-        <w:t xml:space="preserve"> = username AND </w:t>
-      </w:r>
-      <w:proofErr w:type="spellStart"/>
-      <w:r>
-        <w:rPr>
-          <w:rFonts w:ascii="Helvetica" w:hAnsi="Helvetica" w:cs="Helvetica"/>
-          <w:color w:val="1F4E79" w:themeColor="accent5" w:themeShade="80"/>
-          <w:lang w:val="en-US"/>
-        </w:rPr>
-        <w:t>photoPoster</w:t>
-      </w:r>
-      <w:proofErr w:type="spellEnd"/>
-      <w:r>
-        <w:rPr>
-          <w:rFonts w:ascii="Helvetica" w:hAnsi="Helvetica" w:cs="Helvetica"/>
-          <w:color w:val="1F4E79" w:themeColor="accent5" w:themeShade="80"/>
-          <w:lang w:val="en-US"/>
-        </w:rPr>
-        <w:t xml:space="preserve"> = %s AND (</w:t>
-      </w:r>
-      <w:proofErr w:type="spellStart"/>
-      <w:r>
-        <w:rPr>
-          <w:rFonts w:ascii="Helvetica" w:hAnsi="Helvetica" w:cs="Helvetica"/>
-          <w:color w:val="1F4E79" w:themeColor="accent5" w:themeShade="80"/>
-          <w:lang w:val="en-US"/>
-        </w:rPr>
-        <w:t>allFollowers</w:t>
-      </w:r>
-      <w:proofErr w:type="spellEnd"/>
-      <w:r>
-        <w:rPr>
-          <w:rFonts w:ascii="Helvetica" w:hAnsi="Helvetica" w:cs="Helvetica"/>
-          <w:color w:val="1F4E79" w:themeColor="accent5" w:themeShade="80"/>
-          <w:lang w:val="en-US"/>
-        </w:rPr>
-        <w:t xml:space="preserve"> = 1 AND </w:t>
-      </w:r>
-      <w:proofErr w:type="spellStart"/>
-      <w:r>
-        <w:rPr>
-          <w:rFonts w:ascii="Helvetica" w:hAnsi="Helvetica" w:cs="Helvetica"/>
-          <w:color w:val="1F4E79" w:themeColor="accent5" w:themeShade="80"/>
-          <w:lang w:val="en-US"/>
-        </w:rPr>
-        <w:t>photoPoster</w:t>
-      </w:r>
-      <w:proofErr w:type="spellEnd"/>
-      <w:r>
-        <w:rPr>
-          <w:rFonts w:ascii="Helvetica" w:hAnsi="Helvetica" w:cs="Helvetica"/>
-          <w:color w:val="1F4E79" w:themeColor="accent5" w:themeShade="80"/>
-          <w:lang w:val="en-US"/>
-        </w:rPr>
-        <w:t xml:space="preserve"> IN (SELECT </w:t>
-      </w:r>
-      <w:proofErr w:type="spellStart"/>
-      <w:r>
-        <w:rPr>
-          <w:rFonts w:ascii="Helvetica" w:hAnsi="Helvetica" w:cs="Helvetica"/>
-          <w:color w:val="1F4E79" w:themeColor="accent5" w:themeShade="80"/>
-          <w:lang w:val="en-US"/>
-        </w:rPr>
-        <w:t>username_followed</w:t>
-      </w:r>
-      <w:proofErr w:type="spellEnd"/>
-      <w:r>
-        <w:rPr>
-          <w:rFonts w:ascii="Helvetica" w:hAnsi="Helvetica" w:cs="Helvetica"/>
-          <w:color w:val="1F4E79" w:themeColor="accent5" w:themeShade="80"/>
-          <w:lang w:val="en-US"/>
-        </w:rPr>
-        <w:t xml:space="preserve"> AS </w:t>
-      </w:r>
-      <w:proofErr w:type="spellStart"/>
-      <w:r>
-        <w:rPr>
-          <w:rFonts w:ascii="Helvetica" w:hAnsi="Helvetica" w:cs="Helvetica"/>
-          <w:color w:val="1F4E79" w:themeColor="accent5" w:themeShade="80"/>
-          <w:lang w:val="en-US"/>
-        </w:rPr>
-        <w:t>photoPoster</w:t>
-      </w:r>
-      <w:proofErr w:type="spellEnd"/>
-      <w:r>
-        <w:rPr>
-          <w:rFonts w:ascii="Helvetica" w:hAnsi="Helvetica" w:cs="Helvetica"/>
-          <w:color w:val="1F4E79" w:themeColor="accent5" w:themeShade="80"/>
-          <w:lang w:val="en-US"/>
-        </w:rPr>
-        <w:t xml:space="preserve"> FROM Follow WHERE </w:t>
-      </w:r>
-      <w:proofErr w:type="spellStart"/>
-      <w:r>
-        <w:rPr>
-          <w:rFonts w:ascii="Helvetica" w:hAnsi="Helvetica" w:cs="Helvetica"/>
-          <w:color w:val="1F4E79" w:themeColor="accent5" w:themeShade="80"/>
-          <w:lang w:val="en-US"/>
-        </w:rPr>
-        <w:t>username_followed</w:t>
-      </w:r>
-      <w:proofErr w:type="spellEnd"/>
-      <w:r>
-        <w:rPr>
-          <w:rFonts w:ascii="Helvetica" w:hAnsi="Helvetica" w:cs="Helvetica"/>
-          <w:color w:val="1F4E79" w:themeColor="accent5" w:themeShade="80"/>
-          <w:lang w:val="en-US"/>
-        </w:rPr>
-        <w:t xml:space="preserve"> = %s AND </w:t>
-      </w:r>
-      <w:proofErr w:type="spellStart"/>
-      <w:r>
-        <w:rPr>
-          <w:rFonts w:ascii="Helvetica" w:hAnsi="Helvetica" w:cs="Helvetica"/>
-          <w:color w:val="1F4E79" w:themeColor="accent5" w:themeShade="80"/>
-          <w:lang w:val="en-US"/>
-        </w:rPr>
-        <w:t>username_follower</w:t>
-      </w:r>
-      <w:proofErr w:type="spellEnd"/>
-      <w:r>
-        <w:rPr>
-          <w:rFonts w:ascii="Helvetica" w:hAnsi="Helvetica" w:cs="Helvetica"/>
-          <w:color w:val="1F4E79" w:themeColor="accent5" w:themeShade="80"/>
-          <w:lang w:val="en-US"/>
-        </w:rPr>
-        <w:t xml:space="preserve"> = %s AND </w:t>
-      </w:r>
-      <w:proofErr w:type="spellStart"/>
-      <w:r>
-        <w:rPr>
-          <w:rFonts w:ascii="Helvetica" w:hAnsi="Helvetica" w:cs="Helvetica"/>
-          <w:color w:val="1F4E79" w:themeColor="accent5" w:themeShade="80"/>
-          <w:lang w:val="en-US"/>
-        </w:rPr>
-        <w:t>followstatus</w:t>
-      </w:r>
-      <w:proofErr w:type="spellEnd"/>
-      <w:r>
-        <w:rPr>
-          <w:rFonts w:ascii="Helvetica" w:hAnsi="Helvetica" w:cs="Helvetica"/>
-          <w:color w:val="1F4E79" w:themeColor="accent5" w:themeShade="80"/>
-          <w:lang w:val="en-US"/>
-        </w:rPr>
-        <w:t xml:space="preserve"> = 1) OR </w:t>
-      </w:r>
-      <w:proofErr w:type="spellStart"/>
-      <w:r>
-        <w:rPr>
-          <w:rFonts w:ascii="Helvetica" w:hAnsi="Helvetica" w:cs="Helvetica"/>
-          <w:color w:val="1F4E79" w:themeColor="accent5" w:themeShade="80"/>
-          <w:lang w:val="en-US"/>
-        </w:rPr>
-        <w:t>photoID</w:t>
-      </w:r>
-      <w:proofErr w:type="spellEnd"/>
-      <w:r>
-        <w:rPr>
-          <w:rFonts w:ascii="Helvetica" w:hAnsi="Helvetica" w:cs="Helvetica"/>
-          <w:color w:val="1F4E79" w:themeColor="accent5" w:themeShade="80"/>
-          <w:lang w:val="en-US"/>
-        </w:rPr>
-        <w:t xml:space="preserve"> IN (SELECT </w:t>
-      </w:r>
-      <w:proofErr w:type="spellStart"/>
-      <w:r>
-        <w:rPr>
-          <w:rFonts w:ascii="Helvetica" w:hAnsi="Helvetica" w:cs="Helvetica"/>
-          <w:color w:val="1F4E79" w:themeColor="accent5" w:themeShade="80"/>
-          <w:lang w:val="en-US"/>
-        </w:rPr>
-        <w:t>photoID</w:t>
-      </w:r>
-      <w:proofErr w:type="spellEnd"/>
-      <w:r>
-        <w:rPr>
-          <w:rFonts w:ascii="Helvetica" w:hAnsi="Helvetica" w:cs="Helvetica"/>
-          <w:color w:val="1F4E79" w:themeColor="accent5" w:themeShade="80"/>
-          <w:lang w:val="en-US"/>
-        </w:rPr>
-        <w:t xml:space="preserve"> FROM Photo NATURAL JOIN </w:t>
-      </w:r>
-      <w:proofErr w:type="spellStart"/>
-      <w:r>
-        <w:rPr>
-          <w:rFonts w:ascii="Helvetica" w:hAnsi="Helvetica" w:cs="Helvetica"/>
-          <w:color w:val="1F4E79" w:themeColor="accent5" w:themeShade="80"/>
-          <w:lang w:val="en-US"/>
-        </w:rPr>
-        <w:t>SharedWith</w:t>
-      </w:r>
-      <w:proofErr w:type="spellEnd"/>
-      <w:r>
-        <w:rPr>
-          <w:rFonts w:ascii="Helvetica" w:hAnsi="Helvetica" w:cs="Helvetica"/>
-          <w:color w:val="1F4E79" w:themeColor="accent5" w:themeShade="80"/>
-          <w:lang w:val="en-US"/>
-        </w:rPr>
-        <w:t xml:space="preserve"> NATURAL JOIN </w:t>
-      </w:r>
-      <w:proofErr w:type="spellStart"/>
-      <w:r>
-        <w:rPr>
-          <w:rFonts w:ascii="Helvetica" w:hAnsi="Helvetica" w:cs="Helvetica"/>
-          <w:color w:val="1F4E79" w:themeColor="accent5" w:themeShade="80"/>
-          <w:lang w:val="en-US"/>
-        </w:rPr>
-        <w:t>BelongTo</w:t>
-      </w:r>
-      <w:proofErr w:type="spellEnd"/>
-      <w:r>
-        <w:rPr>
-          <w:rFonts w:ascii="Helvetica" w:hAnsi="Helvetica" w:cs="Helvetica"/>
-          <w:color w:val="1F4E79" w:themeColor="accent5" w:themeShade="80"/>
-          <w:lang w:val="en-US"/>
-        </w:rPr>
-        <w:t xml:space="preserve"> WHERE </w:t>
-      </w:r>
-      <w:proofErr w:type="spellStart"/>
-      <w:r>
-        <w:rPr>
-          <w:rFonts w:ascii="Helvetica" w:hAnsi="Helvetica" w:cs="Helvetica"/>
-          <w:color w:val="1F4E79" w:themeColor="accent5" w:themeShade="80"/>
-          <w:lang w:val="en-US"/>
-        </w:rPr>
-        <w:t>member_username</w:t>
-      </w:r>
-      <w:proofErr w:type="spellEnd"/>
-      <w:r>
-        <w:rPr>
-          <w:rFonts w:ascii="Helvetica" w:hAnsi="Helvetica" w:cs="Helvetica"/>
-          <w:color w:val="1F4E79" w:themeColor="accent5" w:themeShade="80"/>
-          <w:lang w:val="en-US"/>
-        </w:rPr>
-        <w:t xml:space="preserve"> = %s)) ORDER BY </w:t>
-      </w:r>
-      <w:proofErr w:type="spellStart"/>
-      <w:r>
-        <w:rPr>
-          <w:rFonts w:ascii="Helvetica" w:hAnsi="Helvetica" w:cs="Helvetica"/>
-          <w:color w:val="1F4E79" w:themeColor="accent5" w:themeShade="80"/>
-          <w:lang w:val="en-US"/>
-        </w:rPr>
-        <w:t>postingdate</w:t>
-      </w:r>
-      <w:proofErr w:type="spellEnd"/>
-      <w:r>
-        <w:rPr>
-          <w:rFonts w:ascii="Helvetica" w:hAnsi="Helvetica" w:cs="Helvetica"/>
-          <w:color w:val="1F4E79" w:themeColor="accent5" w:themeShade="80"/>
-          <w:lang w:val="en-US"/>
-        </w:rPr>
-        <w:t xml:space="preserve"> DESC</w:t>
-      </w:r>
-    </w:p>
-    <w:p>
-      <w:pPr>
-        <w:rPr>
-          <w:color w:val="1F4E79" w:themeColor="accent5" w:themeShade="80"/>
-        </w:rPr>
-      </w:pPr>
-      <w:r>
-        <w:rPr>
-          <w:rFonts w:ascii="Helvetica" w:hAnsi="Helvetica" w:cs="Helvetica"/>
-          <w:color w:val="1F4E79" w:themeColor="accent5" w:themeShade="80"/>
-          <w:lang w:val="en-US"/>
-        </w:rPr>
-        <w:tab/>
-      </w:r>
-      <w:proofErr w:type="spellStart"/>
-      <w:r>
-        <w:rPr>
-          <w:rFonts w:ascii="Helvetica" w:hAnsi="Helvetica" w:cs="Helvetica"/>
-          <w:color w:val="1F4E79" w:themeColor="accent5" w:themeShade="80"/>
-          <w:lang w:val="en-US"/>
-        </w:rPr>
-        <w:t>cursor.execute</w:t>
-      </w:r>
-      <w:proofErr w:type="spellEnd"/>
-      <w:r>
-        <w:rPr>
-          <w:rFonts w:ascii="Helvetica" w:hAnsi="Helvetica" w:cs="Helvetica"/>
-          <w:color w:val="1F4E79" w:themeColor="accent5" w:themeShade="80"/>
-          <w:lang w:val="en-US"/>
-        </w:rPr>
-        <w:t>(query, (poster, poster, username, username))</w:t>
+        <w:t>cursor.execute(query, (poster, poster, username, username))</w:t>
       </w:r>
     </w:p>
     <w:p>
@@ -2223,21 +1402,7 @@
         <w:rPr>
           <w:color w:val="1F4E79" w:themeColor="accent5" w:themeShade="80"/>
         </w:rPr>
-        <w:t xml:space="preserve">Look for function </w:t>
-      </w:r>
-      <w:proofErr w:type="spellStart"/>
-      <w:r>
-        <w:rPr>
-          <w:color w:val="1F4E79" w:themeColor="accent5" w:themeShade="80"/>
-        </w:rPr>
-        <w:t>show_posts</w:t>
-      </w:r>
-      <w:proofErr w:type="spellEnd"/>
-      <w:r>
-        <w:rPr>
-          <w:color w:val="1F4E79" w:themeColor="accent5" w:themeShade="80"/>
-        </w:rPr>
-        <w:t>()</w:t>
+        <w:t>Look for function show_posts()</w:t>
       </w:r>
     </w:p>
     <w:p>
@@ -2316,25 +1481,7 @@
           <w:sz w:val="22"/>
           <w:szCs w:val="22"/>
         </w:rPr>
-        <w:t xml:space="preserve">Demo found on </w:t>
-      </w:r>
-      <w:proofErr w:type="spellStart"/>
-      <w:r>
-        <w:rPr>
-          <w:rFonts w:ascii="ArialMT" w:hAnsi="ArialMT"/>
-          <w:sz w:val="22"/>
-          <w:szCs w:val="22"/>
-        </w:rPr>
-        <w:t>Github</w:t>
-      </w:r>
-      <w:proofErr w:type="spellEnd"/>
-      <w:r>
-        <w:rPr>
-          <w:rFonts w:ascii="ArialMT" w:hAnsi="ArialMT"/>
-          <w:sz w:val="22"/>
-          <w:szCs w:val="22"/>
-        </w:rPr>
-        <w:t xml:space="preserve"> </w:t>
+        <w:t xml:space="preserve">Demo found on Github </w:t>
       </w:r>
       <w:r>
         <w:rPr>
@@ -2350,26 +1497,8 @@
           <w:sz w:val="22"/>
           <w:szCs w:val="22"/>
         </w:rPr>
-        <w:t xml:space="preserve"> </w:t>
-      </w:r>
-      <w:proofErr w:type="spellStart"/>
-      <w:r>
-        <w:rPr>
-          <w:rFonts w:ascii="ArialMT" w:hAnsi="ArialMT"/>
-          <w:sz w:val="22"/>
-          <w:szCs w:val="22"/>
-        </w:rPr>
-        <w:t>Search_By_Poster</w:t>
-      </w:r>
-      <w:r>
-        <w:rPr>
-          <w:rFonts w:ascii="ArialMT" w:hAnsi="ArialMT"/>
-          <w:sz w:val="22"/>
-          <w:szCs w:val="22"/>
-        </w:rPr>
-        <w:t>_Demo</w:t>
-      </w:r>
-      <w:proofErr w:type="spellEnd"/>
+        <w:t xml:space="preserve"> Search_By_Poster_Demo</w:t>
+      </w:r>
     </w:p>
     <w:p>
       <w:pPr>
@@ -2495,277 +1624,77 @@
           <w:color w:val="1F4E79" w:themeColor="accent5" w:themeShade="80"/>
         </w:rPr>
       </w:pPr>
-      <w:proofErr w:type="spellStart"/>
-      <w:r>
-        <w:rPr>
-          <w:color w:val="1F4E79" w:themeColor="accent5" w:themeShade="80"/>
-        </w:rPr>
-        <w:t>groupName</w:t>
-      </w:r>
-      <w:proofErr w:type="spellEnd"/>
-      <w:r>
-        <w:rPr>
-          <w:color w:val="1F4E79" w:themeColor="accent5" w:themeShade="80"/>
-        </w:rPr>
-        <w:t xml:space="preserve"> = </w:t>
-      </w:r>
-      <w:proofErr w:type="spellStart"/>
-      <w:r>
-        <w:rPr>
-          <w:color w:val="1F4E79" w:themeColor="accent5" w:themeShade="80"/>
-        </w:rPr>
-        <w:t>request.form</w:t>
-      </w:r>
-      <w:proofErr w:type="spellEnd"/>
-      <w:r>
-        <w:rPr>
-          <w:color w:val="1F4E79" w:themeColor="accent5" w:themeShade="80"/>
-        </w:rPr>
-        <w:t>['</w:t>
-      </w:r>
-      <w:proofErr w:type="spellStart"/>
-      <w:r>
-        <w:rPr>
-          <w:color w:val="1F4E79" w:themeColor="accent5" w:themeShade="80"/>
-        </w:rPr>
-        <w:t>groupName</w:t>
-      </w:r>
-      <w:proofErr w:type="spellEnd"/>
-      <w:r>
-        <w:rPr>
-          <w:color w:val="1F4E79" w:themeColor="accent5" w:themeShade="80"/>
-        </w:rPr>
-        <w:t>']</w:t>
-      </w:r>
-    </w:p>
-    <w:p>
-      <w:pPr>
-        <w:rPr>
-          <w:color w:val="1F4E79" w:themeColor="accent5" w:themeShade="80"/>
-        </w:rPr>
-      </w:pPr>
-    </w:p>
-    <w:p>
-      <w:pPr>
-        <w:rPr>
-          <w:color w:val="1F4E79" w:themeColor="accent5" w:themeShade="80"/>
-        </w:rPr>
-      </w:pPr>
-      <w:r>
-        <w:rPr>
-          <w:color w:val="1F4E79" w:themeColor="accent5" w:themeShade="80"/>
-        </w:rPr>
-        <w:t xml:space="preserve">query = INSERT INTO </w:t>
-      </w:r>
-      <w:proofErr w:type="spellStart"/>
-      <w:r>
-        <w:rPr>
-          <w:color w:val="1F4E79" w:themeColor="accent5" w:themeShade="80"/>
-        </w:rPr>
-        <w:t>FriendGroup</w:t>
-      </w:r>
-      <w:proofErr w:type="spellEnd"/>
-      <w:r>
-        <w:rPr>
-          <w:color w:val="1F4E79" w:themeColor="accent5" w:themeShade="80"/>
-        </w:rPr>
-        <w:t xml:space="preserve"> (</w:t>
-      </w:r>
-      <w:proofErr w:type="spellStart"/>
-      <w:r>
-        <w:rPr>
-          <w:color w:val="1F4E79" w:themeColor="accent5" w:themeShade="80"/>
-        </w:rPr>
-        <w:t>groupOwner</w:t>
-      </w:r>
-      <w:proofErr w:type="spellEnd"/>
-      <w:r>
-        <w:rPr>
-          <w:color w:val="1F4E79" w:themeColor="accent5" w:themeShade="80"/>
-        </w:rPr>
-        <w:t xml:space="preserve">, </w:t>
-      </w:r>
-      <w:proofErr w:type="spellStart"/>
-      <w:r>
-        <w:rPr>
-          <w:color w:val="1F4E79" w:themeColor="accent5" w:themeShade="80"/>
-        </w:rPr>
-        <w:t>groupName</w:t>
-      </w:r>
-      <w:proofErr w:type="spellEnd"/>
-      <w:r>
-        <w:rPr>
-          <w:color w:val="1F4E79" w:themeColor="accent5" w:themeShade="80"/>
-        </w:rPr>
-        <w:t>) VALUES(%s, %s)</w:t>
-      </w:r>
-    </w:p>
-    <w:p>
-      <w:pPr>
-        <w:rPr>
-          <w:color w:val="1F4E79" w:themeColor="accent5" w:themeShade="80"/>
-        </w:rPr>
-      </w:pPr>
-      <w:proofErr w:type="spellStart"/>
-      <w:r>
-        <w:rPr>
-          <w:color w:val="1F4E79" w:themeColor="accent5" w:themeShade="80"/>
-        </w:rPr>
-        <w:t>cursor.execute</w:t>
-      </w:r>
-      <w:proofErr w:type="spellEnd"/>
-      <w:r>
-        <w:rPr>
-          <w:color w:val="1F4E79" w:themeColor="accent5" w:themeShade="80"/>
-        </w:rPr>
-        <w:t xml:space="preserve">(query, (username, </w:t>
-      </w:r>
-      <w:proofErr w:type="spellStart"/>
-      <w:r>
-        <w:rPr>
-          <w:color w:val="1F4E79" w:themeColor="accent5" w:themeShade="80"/>
-        </w:rPr>
-        <w:t>groupName</w:t>
-      </w:r>
-      <w:proofErr w:type="spellEnd"/>
-      <w:r>
-        <w:rPr>
-          <w:color w:val="1F4E79" w:themeColor="accent5" w:themeShade="80"/>
-        </w:rPr>
-        <w:t>))</w:t>
-      </w:r>
-    </w:p>
-    <w:p>
-      <w:pPr>
-        <w:rPr>
-          <w:color w:val="1F4E79" w:themeColor="accent5" w:themeShade="80"/>
-        </w:rPr>
-      </w:pPr>
-    </w:p>
-    <w:p>
-      <w:pPr>
-        <w:rPr>
-          <w:color w:val="1F4E79" w:themeColor="accent5" w:themeShade="80"/>
-        </w:rPr>
-      </w:pPr>
-      <w:proofErr w:type="spellStart"/>
-      <w:r>
-        <w:rPr>
-          <w:color w:val="1F4E79" w:themeColor="accent5" w:themeShade="80"/>
-        </w:rPr>
-        <w:t>belongQuery</w:t>
-      </w:r>
-      <w:proofErr w:type="spellEnd"/>
-      <w:r>
-        <w:rPr>
-          <w:color w:val="1F4E79" w:themeColor="accent5" w:themeShade="80"/>
-        </w:rPr>
-        <w:t xml:space="preserve"> = INSERT INTO </w:t>
-      </w:r>
-      <w:proofErr w:type="spellStart"/>
-      <w:r>
-        <w:rPr>
-          <w:color w:val="1F4E79" w:themeColor="accent5" w:themeShade="80"/>
-        </w:rPr>
-        <w:t>BelongTo</w:t>
-      </w:r>
-      <w:proofErr w:type="spellEnd"/>
-      <w:r>
-        <w:rPr>
-          <w:color w:val="1F4E79" w:themeColor="accent5" w:themeShade="80"/>
-        </w:rPr>
-        <w:t xml:space="preserve"> (</w:t>
-      </w:r>
-      <w:proofErr w:type="spellStart"/>
-      <w:r>
-        <w:rPr>
-          <w:color w:val="1F4E79" w:themeColor="accent5" w:themeShade="80"/>
-        </w:rPr>
-        <w:t>member_username</w:t>
-      </w:r>
-      <w:proofErr w:type="spellEnd"/>
-      <w:r>
-        <w:rPr>
-          <w:color w:val="1F4E79" w:themeColor="accent5" w:themeShade="80"/>
-        </w:rPr>
-        <w:t xml:space="preserve">, </w:t>
-      </w:r>
-      <w:proofErr w:type="spellStart"/>
-      <w:r>
-        <w:rPr>
-          <w:color w:val="1F4E79" w:themeColor="accent5" w:themeShade="80"/>
-        </w:rPr>
-        <w:t>owner_username</w:t>
-      </w:r>
-      <w:proofErr w:type="spellEnd"/>
-      <w:r>
-        <w:rPr>
-          <w:color w:val="1F4E79" w:themeColor="accent5" w:themeShade="80"/>
-        </w:rPr>
-        <w:t xml:space="preserve">, </w:t>
-      </w:r>
-      <w:proofErr w:type="spellStart"/>
-      <w:r>
-        <w:rPr>
-          <w:color w:val="1F4E79" w:themeColor="accent5" w:themeShade="80"/>
-        </w:rPr>
-        <w:t>groupName</w:t>
-      </w:r>
-      <w:proofErr w:type="spellEnd"/>
-      <w:r>
-        <w:rPr>
-          <w:color w:val="1F4E79" w:themeColor="accent5" w:themeShade="80"/>
-        </w:rPr>
-        <w:t>) VALUES(%s, %s, %s)</w:t>
-      </w:r>
-    </w:p>
-    <w:p>
-      <w:pPr>
-        <w:rPr>
-          <w:color w:val="1F4E79" w:themeColor="accent5" w:themeShade="80"/>
-        </w:rPr>
-      </w:pPr>
-      <w:proofErr w:type="spellStart"/>
-      <w:r>
-        <w:rPr>
-          <w:color w:val="1F4E79" w:themeColor="accent5" w:themeShade="80"/>
-        </w:rPr>
-        <w:t>cursor.execute</w:t>
-      </w:r>
-      <w:proofErr w:type="spellEnd"/>
-      <w:r>
-        <w:rPr>
-          <w:color w:val="1F4E79" w:themeColor="accent5" w:themeShade="80"/>
-        </w:rPr>
-        <w:t>(</w:t>
-      </w:r>
-      <w:proofErr w:type="spellStart"/>
-      <w:r>
-        <w:rPr>
-          <w:color w:val="1F4E79" w:themeColor="accent5" w:themeShade="80"/>
-        </w:rPr>
-        <w:t>belongQuery</w:t>
-      </w:r>
-      <w:proofErr w:type="spellEnd"/>
-      <w:r>
-        <w:rPr>
-          <w:color w:val="1F4E79" w:themeColor="accent5" w:themeShade="80"/>
-        </w:rPr>
-        <w:t xml:space="preserve">, (username, username, </w:t>
-      </w:r>
-      <w:proofErr w:type="spellStart"/>
-      <w:r>
-        <w:rPr>
-          <w:color w:val="1F4E79" w:themeColor="accent5" w:themeShade="80"/>
-        </w:rPr>
-        <w:t>groupName</w:t>
-      </w:r>
-      <w:proofErr w:type="spellEnd"/>
-      <w:r>
-        <w:rPr>
-          <w:color w:val="1F4E79" w:themeColor="accent5" w:themeShade="80"/>
-        </w:rPr>
-        <w:t>))</w:t>
+      <w:r>
+        <w:rPr>
+          <w:color w:val="1F4E79" w:themeColor="accent5" w:themeShade="80"/>
+        </w:rPr>
+        <w:t>groupName = request.form['groupName']</w:t>
+      </w:r>
+    </w:p>
+    <w:p>
+      <w:pPr>
+        <w:rPr>
+          <w:color w:val="1F4E79" w:themeColor="accent5" w:themeShade="80"/>
+        </w:rPr>
+      </w:pPr>
+    </w:p>
+    <w:p>
+      <w:pPr>
+        <w:rPr>
+          <w:color w:val="1F4E79" w:themeColor="accent5" w:themeShade="80"/>
+        </w:rPr>
+      </w:pPr>
+      <w:r>
+        <w:rPr>
+          <w:color w:val="1F4E79" w:themeColor="accent5" w:themeShade="80"/>
+        </w:rPr>
+        <w:t>query = INSERT INTO FriendGroup (groupOwner, groupName) VALUES(%s, %s)</w:t>
+      </w:r>
+    </w:p>
+    <w:p>
+      <w:pPr>
+        <w:rPr>
+          <w:color w:val="1F4E79" w:themeColor="accent5" w:themeShade="80"/>
+        </w:rPr>
+      </w:pPr>
+      <w:r>
+        <w:rPr>
+          <w:color w:val="1F4E79" w:themeColor="accent5" w:themeShade="80"/>
+        </w:rPr>
+        <w:t>cursor.execute(query, (username, groupName))</w:t>
+      </w:r>
+    </w:p>
+    <w:p>
+      <w:pPr>
+        <w:rPr>
+          <w:color w:val="1F4E79" w:themeColor="accent5" w:themeShade="80"/>
+        </w:rPr>
+      </w:pPr>
+    </w:p>
+    <w:p>
+      <w:pPr>
+        <w:rPr>
+          <w:color w:val="1F4E79" w:themeColor="accent5" w:themeShade="80"/>
+        </w:rPr>
+      </w:pPr>
+      <w:r>
+        <w:rPr>
+          <w:color w:val="1F4E79" w:themeColor="accent5" w:themeShade="80"/>
+        </w:rPr>
+        <w:t>belongQuery = INSERT INTO BelongTo (member_username, owner_username, groupName) VALUES(%s, %s, %s)</w:t>
+      </w:r>
+    </w:p>
+    <w:p>
+      <w:pPr>
+        <w:rPr>
+          <w:color w:val="1F4E79" w:themeColor="accent5" w:themeShade="80"/>
+        </w:rPr>
+      </w:pPr>
+      <w:r>
+        <w:rPr>
+          <w:color w:val="1F4E79" w:themeColor="accent5" w:themeShade="80"/>
+        </w:rPr>
+        <w:t>cursor.execute(belongQuery, (username, username, groupName))</w:t>
       </w:r>
     </w:p>
     <w:p>
@@ -2817,21 +1746,7 @@
         <w:rPr>
           <w:color w:val="1F4E79" w:themeColor="accent5" w:themeShade="80"/>
         </w:rPr>
-        <w:t xml:space="preserve">Look for function </w:t>
-      </w:r>
-      <w:proofErr w:type="spellStart"/>
-      <w:r>
-        <w:rPr>
-          <w:color w:val="1F4E79" w:themeColor="accent5" w:themeShade="80"/>
-        </w:rPr>
-        <w:t>createGroup</w:t>
-      </w:r>
-      <w:proofErr w:type="spellEnd"/>
-      <w:r>
-        <w:rPr>
-          <w:color w:val="1F4E79" w:themeColor="accent5" w:themeShade="80"/>
-        </w:rPr>
-        <w:t>()</w:t>
+        <w:t>Look for function createGroup()</w:t>
       </w:r>
     </w:p>
     <w:p>
@@ -2910,25 +1825,7 @@
           <w:sz w:val="22"/>
           <w:szCs w:val="22"/>
         </w:rPr>
-        <w:t xml:space="preserve">Demo found on </w:t>
-      </w:r>
-      <w:proofErr w:type="spellStart"/>
-      <w:r>
-        <w:rPr>
-          <w:rFonts w:ascii="ArialMT" w:hAnsi="ArialMT"/>
-          <w:sz w:val="22"/>
-          <w:szCs w:val="22"/>
-        </w:rPr>
-        <w:t>Github</w:t>
-      </w:r>
-      <w:proofErr w:type="spellEnd"/>
-      <w:r>
-        <w:rPr>
-          <w:rFonts w:ascii="ArialMT" w:hAnsi="ArialMT"/>
-          <w:sz w:val="22"/>
-          <w:szCs w:val="22"/>
-        </w:rPr>
-        <w:t xml:space="preserve"> </w:t>
+        <w:t xml:space="preserve">Demo found on Github </w:t>
       </w:r>
       <w:r>
         <w:rPr>
@@ -2944,26 +1841,8 @@
           <w:sz w:val="22"/>
           <w:szCs w:val="22"/>
         </w:rPr>
-        <w:t xml:space="preserve"> </w:t>
-      </w:r>
-      <w:proofErr w:type="spellStart"/>
-      <w:r>
-        <w:rPr>
-          <w:rFonts w:ascii="ArialMT" w:hAnsi="ArialMT"/>
-          <w:sz w:val="22"/>
-          <w:szCs w:val="22"/>
-        </w:rPr>
-        <w:t>Add_Friend_Group</w:t>
-      </w:r>
-      <w:r>
-        <w:rPr>
-          <w:rFonts w:ascii="ArialMT" w:hAnsi="ArialMT"/>
-          <w:sz w:val="22"/>
-          <w:szCs w:val="22"/>
-        </w:rPr>
-        <w:t>_Demo</w:t>
-      </w:r>
-      <w:proofErr w:type="spellEnd"/>
+        <w:t xml:space="preserve"> Add_Friend_Group_Demo</w:t>
+      </w:r>
     </w:p>
     <w:p>
       <w:pPr>
@@ -3096,222 +1975,58 @@
           <w:color w:val="1F4E79" w:themeColor="accent5" w:themeShade="80"/>
         </w:rPr>
       </w:pPr>
-      <w:proofErr w:type="spellStart"/>
-      <w:r>
-        <w:rPr>
-          <w:color w:val="1F4E79" w:themeColor="accent5" w:themeShade="80"/>
-        </w:rPr>
-        <w:t>groupName</w:t>
-      </w:r>
-      <w:proofErr w:type="spellEnd"/>
-      <w:r>
-        <w:rPr>
-          <w:color w:val="1F4E79" w:themeColor="accent5" w:themeShade="80"/>
-        </w:rPr>
-        <w:t xml:space="preserve"> = </w:t>
-      </w:r>
-      <w:proofErr w:type="spellStart"/>
-      <w:r>
-        <w:rPr>
-          <w:color w:val="1F4E79" w:themeColor="accent5" w:themeShade="80"/>
-        </w:rPr>
-        <w:t>request.form</w:t>
-      </w:r>
-      <w:proofErr w:type="spellEnd"/>
-      <w:r>
-        <w:rPr>
-          <w:color w:val="1F4E79" w:themeColor="accent5" w:themeShade="80"/>
-        </w:rPr>
-        <w:t>["</w:t>
-      </w:r>
-      <w:proofErr w:type="spellStart"/>
-      <w:r>
-        <w:rPr>
-          <w:color w:val="1F4E79" w:themeColor="accent5" w:themeShade="80"/>
-        </w:rPr>
-        <w:t>groupName</w:t>
-      </w:r>
-      <w:proofErr w:type="spellEnd"/>
-      <w:r>
-        <w:rPr>
-          <w:color w:val="1F4E79" w:themeColor="accent5" w:themeShade="80"/>
-        </w:rPr>
-        <w:t>"]</w:t>
-      </w:r>
-    </w:p>
-    <w:p>
-      <w:pPr>
-        <w:rPr>
-          <w:color w:val="1F4E79" w:themeColor="accent5" w:themeShade="80"/>
-        </w:rPr>
-      </w:pPr>
-      <w:proofErr w:type="spellStart"/>
-      <w:r>
-        <w:rPr>
-          <w:color w:val="1F4E79" w:themeColor="accent5" w:themeShade="80"/>
-        </w:rPr>
-        <w:t>newMember</w:t>
-      </w:r>
-      <w:proofErr w:type="spellEnd"/>
-      <w:r>
-        <w:rPr>
-          <w:color w:val="1F4E79" w:themeColor="accent5" w:themeShade="80"/>
-        </w:rPr>
-        <w:t xml:space="preserve"> = </w:t>
-      </w:r>
-      <w:proofErr w:type="spellStart"/>
-      <w:r>
-        <w:rPr>
-          <w:color w:val="1F4E79" w:themeColor="accent5" w:themeShade="80"/>
-        </w:rPr>
-        <w:t>request.form</w:t>
-      </w:r>
-      <w:proofErr w:type="spellEnd"/>
-      <w:r>
-        <w:rPr>
-          <w:color w:val="1F4E79" w:themeColor="accent5" w:themeShade="80"/>
-        </w:rPr>
-        <w:t>["</w:t>
-      </w:r>
-      <w:proofErr w:type="spellStart"/>
-      <w:r>
-        <w:rPr>
-          <w:color w:val="1F4E79" w:themeColor="accent5" w:themeShade="80"/>
-        </w:rPr>
-        <w:t>newMember</w:t>
-      </w:r>
-      <w:proofErr w:type="spellEnd"/>
-      <w:r>
-        <w:rPr>
-          <w:color w:val="1F4E79" w:themeColor="accent5" w:themeShade="80"/>
-        </w:rPr>
-        <w:t>"]</w:t>
-      </w:r>
-    </w:p>
-    <w:p>
-      <w:pPr>
-        <w:rPr>
-          <w:color w:val="1F4E79" w:themeColor="accent5" w:themeShade="80"/>
-        </w:rPr>
-      </w:pPr>
-    </w:p>
-    <w:p>
-      <w:pPr>
-        <w:rPr>
-          <w:color w:val="1F4E79" w:themeColor="accent5" w:themeShade="80"/>
-        </w:rPr>
-      </w:pPr>
-      <w:r>
-        <w:rPr>
-          <w:color w:val="1F4E79" w:themeColor="accent5" w:themeShade="80"/>
-        </w:rPr>
-        <w:t xml:space="preserve">query = 'INSERT INTO </w:t>
-      </w:r>
-      <w:proofErr w:type="spellStart"/>
-      <w:r>
-        <w:rPr>
-          <w:color w:val="1F4E79" w:themeColor="accent5" w:themeShade="80"/>
-        </w:rPr>
-        <w:t>BelongTo</w:t>
-      </w:r>
-      <w:proofErr w:type="spellEnd"/>
-      <w:r>
-        <w:rPr>
-          <w:color w:val="1F4E79" w:themeColor="accent5" w:themeShade="80"/>
-        </w:rPr>
-        <w:t xml:space="preserve"> (</w:t>
-      </w:r>
-      <w:proofErr w:type="spellStart"/>
-      <w:r>
-        <w:rPr>
-          <w:color w:val="1F4E79" w:themeColor="accent5" w:themeShade="80"/>
-        </w:rPr>
-        <w:t>member_username</w:t>
-      </w:r>
-      <w:proofErr w:type="spellEnd"/>
-      <w:r>
-        <w:rPr>
-          <w:color w:val="1F4E79" w:themeColor="accent5" w:themeShade="80"/>
-        </w:rPr>
-        <w:t xml:space="preserve">, </w:t>
-      </w:r>
-      <w:proofErr w:type="spellStart"/>
-      <w:r>
-        <w:rPr>
-          <w:color w:val="1F4E79" w:themeColor="accent5" w:themeShade="80"/>
-        </w:rPr>
-        <w:t>owner_username</w:t>
-      </w:r>
-      <w:proofErr w:type="spellEnd"/>
-      <w:r>
-        <w:rPr>
-          <w:color w:val="1F4E79" w:themeColor="accent5" w:themeShade="80"/>
-        </w:rPr>
-        <w:t xml:space="preserve">, </w:t>
-      </w:r>
-      <w:proofErr w:type="spellStart"/>
-      <w:r>
-        <w:rPr>
-          <w:color w:val="1F4E79" w:themeColor="accent5" w:themeShade="80"/>
-        </w:rPr>
-        <w:t>groupName</w:t>
-      </w:r>
-      <w:proofErr w:type="spellEnd"/>
-      <w:r>
-        <w:rPr>
-          <w:color w:val="1F4E79" w:themeColor="accent5" w:themeShade="80"/>
-        </w:rPr>
-        <w:t>) VALUES(%s, %s, %s)'</w:t>
-      </w:r>
-    </w:p>
-    <w:p>
-      <w:pPr>
-        <w:rPr>
-          <w:color w:val="1F4E79" w:themeColor="accent5" w:themeShade="80"/>
-        </w:rPr>
-      </w:pPr>
-      <w:proofErr w:type="spellStart"/>
+      <w:r>
+        <w:rPr>
+          <w:color w:val="1F4E79" w:themeColor="accent5" w:themeShade="80"/>
+        </w:rPr>
+        <w:t>groupName = request.form["groupName"]</w:t>
+      </w:r>
+    </w:p>
+    <w:p>
+      <w:pPr>
+        <w:rPr>
+          <w:color w:val="1F4E79" w:themeColor="accent5" w:themeShade="80"/>
+        </w:rPr>
+      </w:pPr>
+      <w:r>
+        <w:rPr>
+          <w:color w:val="1F4E79" w:themeColor="accent5" w:themeShade="80"/>
+        </w:rPr>
+        <w:t>newMember = request.form["newMember"]</w:t>
+      </w:r>
+    </w:p>
+    <w:p>
+      <w:pPr>
+        <w:rPr>
+          <w:color w:val="1F4E79" w:themeColor="accent5" w:themeShade="80"/>
+        </w:rPr>
+      </w:pPr>
+    </w:p>
+    <w:p>
+      <w:pPr>
+        <w:rPr>
+          <w:color w:val="1F4E79" w:themeColor="accent5" w:themeShade="80"/>
+        </w:rPr>
+      </w:pPr>
+      <w:r>
+        <w:rPr>
+          <w:color w:val="1F4E79" w:themeColor="accent5" w:themeShade="80"/>
+        </w:rPr>
+        <w:t>query = 'INSERT INTO BelongTo (member_username, owner_username, groupName) VALUES(%s, %s, %s)'</w:t>
+      </w:r>
+    </w:p>
+    <w:p>
+      <w:pPr>
+        <w:rPr>
+          <w:color w:val="1F4E79" w:themeColor="accent5" w:themeShade="80"/>
+        </w:rPr>
+      </w:pPr>
       <w:r>
         <w:rPr>
           <w:color w:val="1F4E79" w:themeColor="accent5" w:themeShade="80"/>
         </w:rPr>
         <w:lastRenderedPageBreak/>
-        <w:t>cursor.execute</w:t>
-      </w:r>
-      <w:proofErr w:type="spellEnd"/>
-      <w:r>
-        <w:rPr>
-          <w:color w:val="1F4E79" w:themeColor="accent5" w:themeShade="80"/>
-        </w:rPr>
-        <w:t>(query, (</w:t>
-      </w:r>
-      <w:proofErr w:type="spellStart"/>
-      <w:r>
-        <w:rPr>
-          <w:color w:val="1F4E79" w:themeColor="accent5" w:themeShade="80"/>
-        </w:rPr>
-        <w:t>newMember</w:t>
-      </w:r>
-      <w:proofErr w:type="spellEnd"/>
-      <w:r>
-        <w:rPr>
-          <w:color w:val="1F4E79" w:themeColor="accent5" w:themeShade="80"/>
-        </w:rPr>
-        <w:t xml:space="preserve">, username, </w:t>
-      </w:r>
-      <w:proofErr w:type="spellStart"/>
-      <w:r>
-        <w:rPr>
-          <w:color w:val="1F4E79" w:themeColor="accent5" w:themeShade="80"/>
-        </w:rPr>
-        <w:t>groupName</w:t>
-      </w:r>
-      <w:proofErr w:type="spellEnd"/>
-      <w:r>
-        <w:rPr>
-          <w:color w:val="1F4E79" w:themeColor="accent5" w:themeShade="80"/>
-        </w:rPr>
-        <w:t>))</w:t>
+        <w:t>cursor.execute(query, (newMember, username, groupName))</w:t>
       </w:r>
     </w:p>
     <w:p>
@@ -3377,14 +2092,12 @@
         </w:rPr>
         <w:t xml:space="preserve">Look for function </w:t>
       </w:r>
-      <w:proofErr w:type="spellStart"/>
       <w:r>
         <w:rPr>
           <w:color w:val="1F4E79" w:themeColor="accent5" w:themeShade="80"/>
         </w:rPr>
         <w:t>addMember</w:t>
       </w:r>
-      <w:proofErr w:type="spellEnd"/>
       <w:r>
         <w:rPr>
           <w:color w:val="1F4E79" w:themeColor="accent5" w:themeShade="80"/>
@@ -3478,25 +2191,7 @@
           <w:sz w:val="22"/>
           <w:szCs w:val="22"/>
         </w:rPr>
-        <w:t xml:space="preserve">Demo found on </w:t>
-      </w:r>
-      <w:proofErr w:type="spellStart"/>
-      <w:r>
-        <w:rPr>
-          <w:rFonts w:ascii="ArialMT" w:hAnsi="ArialMT"/>
-          <w:sz w:val="22"/>
-          <w:szCs w:val="22"/>
-        </w:rPr>
-        <w:t>Github</w:t>
-      </w:r>
-      <w:proofErr w:type="spellEnd"/>
-      <w:r>
-        <w:rPr>
-          <w:rFonts w:ascii="ArialMT" w:hAnsi="ArialMT"/>
-          <w:sz w:val="22"/>
-          <w:szCs w:val="22"/>
-        </w:rPr>
-        <w:t xml:space="preserve"> </w:t>
+        <w:t xml:space="preserve">Demo found on Github </w:t>
       </w:r>
       <w:r>
         <w:rPr>
@@ -3512,26 +2207,8 @@
           <w:sz w:val="22"/>
           <w:szCs w:val="22"/>
         </w:rPr>
-        <w:t xml:space="preserve"> </w:t>
-      </w:r>
-      <w:proofErr w:type="spellStart"/>
-      <w:r>
-        <w:rPr>
-          <w:rFonts w:ascii="ArialMT" w:hAnsi="ArialMT"/>
-          <w:sz w:val="22"/>
-          <w:szCs w:val="22"/>
-        </w:rPr>
-        <w:t>Add_Friend</w:t>
-      </w:r>
-      <w:r>
-        <w:rPr>
-          <w:rFonts w:ascii="ArialMT" w:hAnsi="ArialMT"/>
-          <w:sz w:val="22"/>
-          <w:szCs w:val="22"/>
-        </w:rPr>
-        <w:t>_Demo</w:t>
-      </w:r>
-      <w:proofErr w:type="spellEnd"/>
+        <w:t xml:space="preserve"> Add_Friend_Demo</w:t>
+      </w:r>
     </w:p>
     <w:p>
       <w:pPr>

</xml_diff>